<commit_message>
Backup folder - 2024-10-23 23:31:30
</commit_message>
<xml_diff>
--- a/Php/ПР2/632п Зайченко пр2.docx
+++ b/Php/ПР2/632п Зайченко пр2.docx
@@ -15859,14 +15859,15 @@
     <w:p>
       <w:pPr>
         <w:pStyle w:val="af7"/>
+        <w:jc w:val="center"/>
       </w:pPr>
       <w:bookmarkStart w:id="23" w:name="image.4.3"/>
       <w:bookmarkEnd w:id="23"/>
       <w:r>
         <w:drawing>
-          <wp:inline distT="0" distB="0" distL="0" distR="0" wp14:anchorId="3F320FF2" wp14:editId="79FA92A2">
-            <wp:extent cx="3098800" cy="4025900"/>
-            <wp:effectExtent l="152400" t="152400" r="355600" b="355600"/>
+          <wp:inline distT="0" distB="0" distL="0" distR="0" wp14:anchorId="3F320FF2" wp14:editId="1E6501C7">
+            <wp:extent cx="3098800" cy="4024800"/>
+            <wp:effectExtent l="152400" t="152400" r="355600" b="356870"/>
             <wp:docPr id="3" name="Picture 1"/>
             <wp:cNvGraphicFramePr>
               <a:graphicFrameLocks xmlns:a="http://schemas.openxmlformats.org/drawingml/2006/main"/>
@@ -15896,7 +15897,7 @@
                   <pic:spPr bwMode="auto">
                     <a:xfrm>
                       <a:off x="0" y="0"/>
-                      <a:ext cx="3098800" cy="4025900"/>
+                      <a:ext cx="3098800" cy="4024800"/>
                     </a:xfrm>
                     <a:prstGeom prst="rect">
                       <a:avLst/>
@@ -15918,9 +15919,11 @@
           </wp:inline>
         </w:drawing>
       </w:r>
-      <w:r>
-        <w:br/>
-      </w:r>
+    </w:p>
+    <w:p>
+      <w:pPr>
+        <w:pStyle w:val="af7"/>
+      </w:pPr>
       <w:r>
         <w:t>Ось так створюються і виглядають HTML-форми. Будемо вважати, що ми навчилися або згадали, як їх створювати. Як ми бачимо, в формі можна вказувати метод передачі даних. Подивимося, що буде відбуватися, якщо вказати метод GET або POST, і в чому буде різниця.</w:t>
       </w:r>
@@ -20235,206 +20238,17 @@
     </w:p>
     <w:p>
       <w:pPr>
-        <w:pStyle w:val="af7"/>
-      </w:pPr>
-    </w:p>
-    <w:p>
-      <w:pPr>
-        <w:pStyle w:val="af7"/>
-        <w:rPr>
-          <w:lang w:val="ru-UA"/>
-        </w:rPr>
-      </w:pPr>
-    </w:p>
-    <w:p>
-      <w:pPr>
-        <w:pStyle w:val="af7"/>
-        <w:rPr>
-          <w:lang w:val="ru-UA"/>
-        </w:rPr>
-      </w:pPr>
-    </w:p>
-    <w:p>
-      <w:pPr>
-        <w:pStyle w:val="af7"/>
-        <w:rPr>
-          <w:lang w:val="ru-UA"/>
-        </w:rPr>
-      </w:pPr>
-    </w:p>
-    <w:p>
-      <w:pPr>
-        <w:pStyle w:val="af7"/>
-        <w:rPr>
-          <w:lang w:val="ru-UA"/>
-        </w:rPr>
-      </w:pPr>
-    </w:p>
-    <w:p>
-      <w:pPr>
-        <w:pStyle w:val="af7"/>
-        <w:rPr>
-          <w:lang w:val="ru-UA"/>
-        </w:rPr>
-      </w:pPr>
-    </w:p>
-    <w:p>
-      <w:pPr>
-        <w:pStyle w:val="af7"/>
-        <w:rPr>
-          <w:lang w:val="ru-UA"/>
-        </w:rPr>
-      </w:pPr>
-    </w:p>
-    <w:p>
-      <w:pPr>
-        <w:pStyle w:val="af7"/>
-        <w:rPr>
-          <w:lang w:val="ru-UA"/>
-        </w:rPr>
-      </w:pPr>
-    </w:p>
-    <w:p>
-      <w:pPr>
-        <w:pStyle w:val="af7"/>
-        <w:rPr>
-          <w:lang w:val="ru-UA"/>
-        </w:rPr>
-      </w:pPr>
-    </w:p>
-    <w:p>
-      <w:pPr>
-        <w:pStyle w:val="af7"/>
-        <w:rPr>
-          <w:lang w:val="ru-UA"/>
-        </w:rPr>
-      </w:pPr>
-    </w:p>
-    <w:p>
-      <w:pPr>
-        <w:pStyle w:val="af7"/>
-        <w:rPr>
-          <w:lang w:val="ru-UA"/>
-        </w:rPr>
-      </w:pPr>
-    </w:p>
-    <w:p>
-      <w:pPr>
-        <w:pStyle w:val="af7"/>
-        <w:rPr>
-          <w:lang w:val="ru-UA"/>
-        </w:rPr>
-      </w:pPr>
-    </w:p>
-    <w:p>
-      <w:pPr>
-        <w:pStyle w:val="af7"/>
-        <w:rPr>
-          <w:lang w:val="ru-UA"/>
-        </w:rPr>
-      </w:pPr>
-    </w:p>
-    <w:p>
-      <w:pPr>
-        <w:pStyle w:val="af7"/>
-        <w:rPr>
-          <w:lang w:val="ru-UA"/>
-        </w:rPr>
-      </w:pPr>
-    </w:p>
-    <w:p>
-      <w:pPr>
-        <w:pStyle w:val="af7"/>
-        <w:rPr>
-          <w:lang w:val="ru-UA"/>
-        </w:rPr>
-      </w:pPr>
-    </w:p>
-    <w:p>
-      <w:pPr>
-        <w:pStyle w:val="af7"/>
-        <w:rPr>
-          <w:lang w:val="ru-UA"/>
-        </w:rPr>
-      </w:pPr>
-    </w:p>
-    <w:p>
-      <w:pPr>
-        <w:pStyle w:val="af7"/>
-        <w:rPr>
-          <w:lang w:val="ru-UA"/>
-        </w:rPr>
-      </w:pPr>
-    </w:p>
-    <w:p>
-      <w:pPr>
-        <w:pStyle w:val="af7"/>
-        <w:rPr>
-          <w:lang w:val="ru-UA"/>
-        </w:rPr>
-      </w:pPr>
-    </w:p>
-    <w:p>
-      <w:pPr>
-        <w:pStyle w:val="af7"/>
-        <w:rPr>
-          <w:lang w:val="ru-UA"/>
-        </w:rPr>
-      </w:pPr>
-    </w:p>
-    <w:p>
-      <w:pPr>
-        <w:pStyle w:val="af7"/>
-        <w:rPr>
-          <w:lang w:val="ru-UA"/>
-        </w:rPr>
-      </w:pPr>
-    </w:p>
-    <w:p>
-      <w:pPr>
-        <w:pStyle w:val="af7"/>
-        <w:rPr>
-          <w:lang w:val="ru-UA"/>
-        </w:rPr>
-      </w:pPr>
-    </w:p>
-    <w:p>
-      <w:pPr>
-        <w:pStyle w:val="af7"/>
-        <w:rPr>
-          <w:lang w:val="ru-UA"/>
-        </w:rPr>
-      </w:pPr>
-    </w:p>
-    <w:p>
-      <w:pPr>
-        <w:pStyle w:val="af7"/>
-        <w:rPr>
-          <w:lang w:val="ru-UA"/>
-        </w:rPr>
-      </w:pPr>
-    </w:p>
-    <w:p>
-      <w:pPr>
-        <w:pStyle w:val="af7"/>
-        <w:rPr>
-          <w:lang w:val="ru-UA"/>
-        </w:rPr>
-      </w:pPr>
-    </w:p>
-    <w:p>
-      <w:pPr>
-        <w:pStyle w:val="af7"/>
-        <w:rPr>
-          <w:lang w:val="ru-UA"/>
-        </w:rPr>
-      </w:pPr>
-    </w:p>
-    <w:p>
-      <w:pPr>
-        <w:pStyle w:val="af7"/>
-        <w:ind w:firstLine="0"/>
-      </w:pPr>
+        <w:spacing w:after="160" w:line="259" w:lineRule="auto"/>
+        <w:rPr>
+          <w:color w:val="000000" w:themeColor="text1"/>
+          <w:sz w:val="28"/>
+          <w:szCs w:val="28"/>
+          <w:lang w:val="uk-UA"/>
+        </w:rPr>
+      </w:pPr>
+      <w:r>
+        <w:br w:type="page"/>
+      </w:r>
     </w:p>
     <w:p>
       <w:pPr>
@@ -20447,6 +20261,7 @@
       <w:bookmarkStart w:id="31" w:name="_Toc179963234"/>
       <w:bookmarkStart w:id="32" w:name="_Hlk179922194"/>
       <w:r>
+        <w:lastRenderedPageBreak/>
         <w:t>Виконання роботи</w:t>
       </w:r>
       <w:bookmarkEnd w:id="27"/>
@@ -20842,27 +20657,27 @@
         <w:pStyle w:val="af7"/>
       </w:pPr>
       <w:r>
+        <w:t>Встановлює</w:t>
+      </w:r>
+      <w:r>
+        <w:t>мо</w:t>
+      </w:r>
+      <w:r>
+        <w:t xml:space="preserve"> WAMP, як і всі інші програми на Windows. </w:t>
+      </w:r>
+      <w:r>
+        <w:t>М</w:t>
+      </w:r>
+      <w:r>
+        <w:t xml:space="preserve">ожуть попросити встановити відповідні пакети для роботи. </w:t>
+      </w:r>
+    </w:p>
+    <w:p>
+      <w:pPr>
+        <w:pStyle w:val="af7"/>
+      </w:pPr>
+      <w:r>
         <w:lastRenderedPageBreak/>
-        <w:t>Встановлює</w:t>
-      </w:r>
-      <w:r>
-        <w:t>мо</w:t>
-      </w:r>
-      <w:r>
-        <w:t xml:space="preserve"> WAMP, як і всі інші програми на Windows. </w:t>
-      </w:r>
-      <w:r>
-        <w:t>М</w:t>
-      </w:r>
-      <w:r>
-        <w:t xml:space="preserve">ожуть попросити встановити відповідні пакети для роботи. </w:t>
-      </w:r>
-    </w:p>
-    <w:p>
-      <w:pPr>
-        <w:pStyle w:val="af7"/>
-      </w:pPr>
-      <w:r>
         <w:t xml:space="preserve">В кінці </w:t>
       </w:r>
       <w:proofErr w:type="spellStart"/>

</xml_diff>